<commit_message>
actualizacion ejercicio clase 12
</commit_message>
<xml_diff>
--- a/Segunda Entrega/Clase 12- Cierre Sistemas Operativos/Alumnos/Root Kevin Kiernan.docx
+++ b/Segunda Entrega/Clase 12- Cierre Sistemas Operativos/Alumnos/Root Kevin Kiernan.docx
@@ -15,23 +15,7 @@
           <w:b/>
           <w:bCs/>
         </w:rPr>
-        <w:t xml:space="preserve">En Linux el usuario </w:t>
-      </w:r>
-      <w:proofErr w:type="spellStart"/>
-      <w:r>
-        <w:rPr>
-          <w:b/>
-          <w:bCs/>
-        </w:rPr>
-        <w:t>root</w:t>
-      </w:r>
-      <w:proofErr w:type="spellEnd"/>
-      <w:r>
-        <w:rPr>
-          <w:b/>
-          <w:bCs/>
-        </w:rPr>
-        <w:t xml:space="preserve"> es aquel que tiene todos los permisos en el sistema operativo</w:t>
+        <w:t>En Linux el usuario root es aquel que tiene todos los permisos en el sistema operativo</w:t>
       </w:r>
       <w:r>
         <w:t>, es decir, es el súper administrador. Puede acceder a cualquier archivo y también ejecutar cualquier comando, incluidos </w:t>
@@ -54,15 +38,7 @@
     </w:p>
     <w:p>
       <w:r>
-        <w:t xml:space="preserve">El usuario </w:t>
-      </w:r>
-      <w:proofErr w:type="spellStart"/>
-      <w:r>
-        <w:t>root</w:t>
-      </w:r>
-      <w:proofErr w:type="spellEnd"/>
-      <w:r>
-        <w:t xml:space="preserve"> puede hacer lo que quiera en el sistema operativo, así que hay que utilizarlo con mucho cuidado porque podríamos llegar a dejar nuestro sistema inutilizable por un comando mal ejecutado.</w:t>
+        <w:t>El usuario root puede hacer lo que quiera en el sistema operativo, así que hay que utilizarlo con mucho cuidado porque podríamos llegar a dejar nuestro sistema inutilizable por un comando mal ejecutado.</w:t>
       </w:r>
     </w:p>
     <w:p>
@@ -73,7 +49,6 @@
           <w:iCs/>
         </w:rPr>
       </w:pPr>
-      <w:proofErr w:type="gramStart"/>
       <w:r>
         <w:t>2)</w:t>
       </w:r>
@@ -92,78 +67,21 @@
           <w:iCs/>
           <w:color w:val="35373A"/>
         </w:rPr>
-        <w:t>Debido</w:t>
-      </w:r>
-      <w:proofErr w:type="gramEnd"/>
+        <w:t>Debido al gran poder y peligro que tiene el usuario root, viene deshabilitado por defecto. P</w:t>
+      </w:r>
       <w:r>
         <w:rPr>
           <w:rFonts w:cstheme="minorHAnsi"/>
           <w:i/>
           <w:iCs/>
-          <w:color w:val="35373A"/>
-        </w:rPr>
-        <w:t xml:space="preserve"> al gran poder y peligro que tiene el usuario </w:t>
-      </w:r>
-      <w:proofErr w:type="spellStart"/>
+        </w:rPr>
+        <w:t>ara habilitarlo simplemente tenemos que asignarle una contraseña, pero cuidado, no te recomiendo hacer este paso porque como se te olvide la contraseña de root podrías perder el acceso</w:t>
+      </w:r>
       <w:r>
         <w:rPr>
           <w:rFonts w:cstheme="minorHAnsi"/>
           <w:i/>
           <w:iCs/>
-          <w:color w:val="35373A"/>
-        </w:rPr>
-        <w:t>root</w:t>
-      </w:r>
-      <w:proofErr w:type="spellEnd"/>
-      <w:r>
-        <w:rPr>
-          <w:rFonts w:cstheme="minorHAnsi"/>
-          <w:i/>
-          <w:iCs/>
-          <w:color w:val="35373A"/>
-        </w:rPr>
-        <w:t>, viene deshabilitado por defecto.</w:t>
-      </w:r>
-      <w:r>
-        <w:rPr>
-          <w:rFonts w:cstheme="minorHAnsi"/>
-          <w:i/>
-          <w:iCs/>
-          <w:color w:val="35373A"/>
-        </w:rPr>
-        <w:t xml:space="preserve"> P</w:t>
-      </w:r>
-      <w:r>
-        <w:rPr>
-          <w:rFonts w:cstheme="minorHAnsi"/>
-          <w:i/>
-          <w:iCs/>
-        </w:rPr>
-        <w:t xml:space="preserve">ara habilitarlo simplemente tenemos que asignarle una contraseña con el siguiente comando, pero cuidado, no te recomiendo hacer este paso porque como se te olvide la contraseña de </w:t>
-      </w:r>
-      <w:proofErr w:type="spellStart"/>
-      <w:r>
-        <w:rPr>
-          <w:rFonts w:cstheme="minorHAnsi"/>
-          <w:i/>
-          <w:iCs/>
-        </w:rPr>
-        <w:t>root</w:t>
-      </w:r>
-      <w:proofErr w:type="spellEnd"/>
-      <w:r>
-        <w:rPr>
-          <w:rFonts w:cstheme="minorHAnsi"/>
-          <w:i/>
-          <w:iCs/>
-        </w:rPr>
-        <w:t xml:space="preserve"> podrías perder el acceso</w:t>
-      </w:r>
-      <w:r>
-        <w:rPr>
-          <w:rFonts w:cstheme="minorHAnsi"/>
-          <w:i/>
-          <w:iCs/>
         </w:rPr>
         <w:t>”</w:t>
       </w:r>
@@ -178,21 +96,7 @@
         <w:rPr>
           <w:rFonts w:cstheme="minorHAnsi"/>
         </w:rPr>
-        <w:t xml:space="preserve">Entiendo </w:t>
-      </w:r>
-      <w:proofErr w:type="gramStart"/>
-      <w:r>
-        <w:rPr>
-          <w:rFonts w:cstheme="minorHAnsi"/>
-        </w:rPr>
-        <w:t>que</w:t>
-      </w:r>
-      <w:proofErr w:type="gramEnd"/>
-      <w:r>
-        <w:rPr>
-          <w:rFonts w:cstheme="minorHAnsi"/>
-        </w:rPr>
-        <w:t xml:space="preserve"> por dicha mención, Ubuntu no te deja crear un contraseña.</w:t>
+        <w:t>Entiendo que por dicha mención, Ubuntu no te deja crear un contraseña.</w:t>
       </w:r>
     </w:p>
     <w:p>
@@ -216,10 +120,7 @@
     </w:p>
     <w:p>
       <w:r>
-        <w:t>Podemos clasificarlos</w:t>
-      </w:r>
-      <w:r>
-        <w:t xml:space="preserve"> en tres grandes categorías:</w:t>
+        <w:t>Podemos clasificarlos en tres grandes categorías:</w:t>
       </w:r>
     </w:p>
     <w:p>
@@ -276,54 +177,12 @@
           <w:b/>
           <w:bCs/>
         </w:rPr>
-        <w:t xml:space="preserve">Procesos </w:t>
-      </w:r>
-      <w:proofErr w:type="spellStart"/>
-      <w:proofErr w:type="gramStart"/>
-      <w:r>
-        <w:rPr>
-          <w:b/>
-          <w:bCs/>
-        </w:rPr>
-        <w:t>Zombie</w:t>
-      </w:r>
-      <w:proofErr w:type="spellEnd"/>
-      <w:proofErr w:type="gramEnd"/>
-      <w:r>
-        <w:rPr>
-          <w:b/>
-          <w:bCs/>
-        </w:rPr>
-        <w:t>.</w:t>
+        <w:t>Procesos Zombie.</w:t>
       </w:r>
     </w:p>
     <w:p>
       <w:r>
-        <w:t xml:space="preserve">Los procesos en GNU/Linux son organizados de forma jerárquica, cada proceso es lanzado por un proceso padre y es denominado proceso hijo. De </w:t>
-      </w:r>
-      <w:proofErr w:type="spellStart"/>
-      <w:r>
-        <w:t>está</w:t>
-      </w:r>
-      <w:proofErr w:type="spellEnd"/>
-      <w:r>
-        <w:t xml:space="preserve"> forma, todos los procesos en GNU/Linux son hijos de </w:t>
-      </w:r>
-      <w:proofErr w:type="spellStart"/>
-      <w:r>
-        <w:t>init</w:t>
-      </w:r>
-      <w:proofErr w:type="spellEnd"/>
-      <w:r>
-        <w:t xml:space="preserve"> ya que este es el primer proceso que se ejecuta al iniciar el ordenador y </w:t>
-      </w:r>
-      <w:proofErr w:type="spellStart"/>
-      <w:r>
-        <w:t>init</w:t>
-      </w:r>
-      <w:proofErr w:type="spellEnd"/>
-      <w:r>
-        <w:t xml:space="preserve"> es padre de todos los procesos. Si se mata al proceso padre, también desaparecerán los procesos hijos.</w:t>
+        <w:t>Los procesos en GNU/Linux son organizados de forma jerárquica, cada proceso es lanzado por un proceso padre y es denominado proceso hijo. De está forma, todos los procesos en GNU/Linux son hijos de init ya que este es el primer proceso que se ejecuta al iniciar el ordenador y init es padre de todos los procesos. Si se mata al proceso padre, también desaparecerán los procesos hijos.</w:t>
       </w:r>
     </w:p>
     <w:p>
@@ -337,6 +196,7 @@
         <w:rPr>
           <w:b/>
           <w:bCs/>
+          <w:noProof/>
         </w:rPr>
         <w:drawing>
           <wp:anchor distT="0" distB="0" distL="114300" distR="114300" simplePos="0" relativeHeight="251660288" behindDoc="1" locked="0" layoutInCell="1" allowOverlap="1" wp14:anchorId="355E9959" wp14:editId="199F5975">
@@ -449,63 +309,7 @@
         <w:rPr>
           <w:color w:val="595959" w:themeColor="text1" w:themeTint="A6"/>
         </w:rPr>
-        <w:t xml:space="preserve"> generalmente son lanzados en una terminal (</w:t>
-      </w:r>
-      <w:proofErr w:type="spellStart"/>
-      <w:r>
-        <w:rPr>
-          <w:color w:val="595959" w:themeColor="text1" w:themeTint="A6"/>
-        </w:rPr>
-        <w:t>tty</w:t>
-      </w:r>
-      <w:proofErr w:type="spellEnd"/>
-      <w:r>
-        <w:rPr>
-          <w:color w:val="595959" w:themeColor="text1" w:themeTint="A6"/>
-        </w:rPr>
-        <w:t xml:space="preserve">) Y corren a nombre de un usuario. </w:t>
-      </w:r>
-      <w:proofErr w:type="spellStart"/>
-      <w:r>
-        <w:rPr>
-          <w:color w:val="595959" w:themeColor="text1" w:themeTint="A6"/>
-        </w:rPr>
-        <w:t>Osea</w:t>
-      </w:r>
-      <w:proofErr w:type="spellEnd"/>
-      <w:r>
-        <w:rPr>
-          <w:color w:val="595959" w:themeColor="text1" w:themeTint="A6"/>
-        </w:rPr>
-        <w:t xml:space="preserve">, son los programas que utiliza el usuario generalmente y se encuentran conectados a una terminal. El programa aparecerá </w:t>
-      </w:r>
-      <w:proofErr w:type="gramStart"/>
-      <w:r>
-        <w:rPr>
-          <w:color w:val="595959" w:themeColor="text1" w:themeTint="A6"/>
-        </w:rPr>
-        <w:t>el pantalla</w:t>
-      </w:r>
-      <w:proofErr w:type="gramEnd"/>
-      <w:r>
-        <w:rPr>
-          <w:color w:val="595959" w:themeColor="text1" w:themeTint="A6"/>
-        </w:rPr>
-        <w:t xml:space="preserve"> </w:t>
-      </w:r>
-      <w:proofErr w:type="spellStart"/>
-      <w:r>
-        <w:rPr>
-          <w:color w:val="595959" w:themeColor="text1" w:themeTint="A6"/>
-        </w:rPr>
-        <w:t>y</w:t>
-      </w:r>
-      <w:proofErr w:type="spellEnd"/>
-      <w:r>
-        <w:rPr>
-          <w:color w:val="595959" w:themeColor="text1" w:themeTint="A6"/>
-        </w:rPr>
-        <w:t xml:space="preserve"> interactuara con el usuario.</w:t>
+        <w:t xml:space="preserve"> generalmente son lanzados en una terminal (tty) Y corren a nombre de un usuario. Osea, son los programas que utiliza el usuario generalmente y se encuentran conectados a una terminal. El programa aparecerá el pantalla y interactuara con el usuario.</w:t>
       </w:r>
     </w:p>
     <w:p>
@@ -527,6 +331,7 @@
         <w:rPr>
           <w:b/>
           <w:bCs/>
+          <w:noProof/>
         </w:rPr>
         <w:drawing>
           <wp:anchor distT="0" distB="0" distL="114300" distR="114300" simplePos="0" relativeHeight="251659264" behindDoc="1" locked="0" layoutInCell="1" allowOverlap="1" wp14:anchorId="3842C07A" wp14:editId="38B4CF3B">
@@ -660,6 +465,7 @@
         <w:rPr>
           <w:b/>
           <w:bCs/>
+          <w:noProof/>
         </w:rPr>
         <w:drawing>
           <wp:anchor distT="0" distB="0" distL="114300" distR="114300" simplePos="0" relativeHeight="251658240" behindDoc="1" locked="0" layoutInCell="1" allowOverlap="1" wp14:anchorId="40DE9B90" wp14:editId="7082D865">
@@ -756,7 +562,6 @@
         </w:rPr>
         <w:t xml:space="preserve">En sistemas operativos Unix un proceso </w:t>
       </w:r>
-      <w:proofErr w:type="spellStart"/>
       <w:r>
         <w:rPr>
           <w:b/>
@@ -766,26 +571,11 @@
         </w:rPr>
         <w:t>zombie</w:t>
       </w:r>
-      <w:proofErr w:type="spellEnd"/>
       <w:r>
         <w:rPr>
           <w:color w:val="595959" w:themeColor="text1" w:themeTint="A6"/>
         </w:rPr>
-        <w:t xml:space="preserve"> es un proceso que ha completado su </w:t>
-      </w:r>
-      <w:proofErr w:type="gramStart"/>
-      <w:r>
-        <w:rPr>
-          <w:color w:val="595959" w:themeColor="text1" w:themeTint="A6"/>
-        </w:rPr>
-        <w:t>ejecución</w:t>
-      </w:r>
-      <w:proofErr w:type="gramEnd"/>
-      <w:r>
-        <w:rPr>
-          <w:color w:val="595959" w:themeColor="text1" w:themeTint="A6"/>
-        </w:rPr>
-        <w:t xml:space="preserve"> pero aún tiene una entrada en la tabla de procesos. Esto se debe a que dicho proceso (proceso hijo) no recibió una señal por parte del proceso de nivel superior (proceso padre) que lo creó informándole que su vida útil ha terminado. Se pueden deber a errores de programación, a situaciones no contempladas por el programador y generalmente provocan lentitud y/o inestabilidad en el Sistema.</w:t>
+        <w:t xml:space="preserve"> es un proceso que ha completado su ejecución pero aún tiene una entrada en la tabla de procesos. Esto se debe a que dicho proceso (proceso hijo) no recibió una señal por parte del proceso de nivel superior (proceso padre) que lo creó informándole que su vida útil ha terminado. Se pueden deber a errores de programación, a situaciones no contempladas por el programador y generalmente provocan lentitud y/o inestabilidad en el Sistema.</w:t>
       </w:r>
     </w:p>
     <w:p>
@@ -874,16 +664,8 @@
         <w:rPr>
           <w:color w:val="595959" w:themeColor="text1" w:themeTint="A6"/>
         </w:rPr>
-        <w:t xml:space="preserve">Habilitando el usuario </w:t>
-      </w:r>
-      <w:proofErr w:type="spellStart"/>
-      <w:r>
-        <w:rPr>
-          <w:color w:val="595959" w:themeColor="text1" w:themeTint="A6"/>
-        </w:rPr>
-        <w:t>Root</w:t>
-      </w:r>
-      <w:proofErr w:type="spellEnd"/>
+        <w:t>Habilitando el usuario Root</w:t>
+      </w:r>
     </w:p>
     <w:p>
       <w:pPr>
@@ -1728,6 +1510,7 @@
   <w:style w:type="character" w:default="1" w:styleId="Fuentedeprrafopredeter">
     <w:name w:val="Default Paragraph Font"/>
     <w:uiPriority w:val="1"/>
+    <w:semiHidden/>
     <w:unhideWhenUsed/>
   </w:style>
   <w:style w:type="table" w:default="1" w:styleId="Tablanormal">

</xml_diff>